<commit_message>
input for new templates
</commit_message>
<xml_diff>
--- a/template/BP 2004/Abgangszeugnis der Gemeinschaftsschule HSA Kl.9 und 10.docx
+++ b/template/BP 2004/Abgangszeugnis der Gemeinschaftsschule HSA Kl.9 und 10.docx
@@ -3055,8 +3055,16 @@
               </w:rPr>
               <w:t>projekt</w:t>
             </w:r>
-            <w:bookmarkStart w:id="5" w:name="_GoBack"/>
-            <w:bookmarkEnd w:id="5"/>
+            <w:r>
+              <w:rPr>
+                <w:rFonts w:eastAsia="Arial"/>
+                <w:noProof/>
+                <w:spacing w:val="-3"/>
+                <w:w w:val="108"/>
+                <w:sz w:val="20"/>
+              </w:rPr>
+              <w:t>_thema</w:t>
+            </w:r>
             <w:r>
               <w:rPr>
                 <w:rFonts w:eastAsia="Arial"/>
@@ -3489,7 +3497,7 @@
                 </w:ffData>
               </w:fldChar>
             </w:r>
-            <w:bookmarkStart w:id="6" w:name="Text1"/>
+            <w:bookmarkStart w:id="5" w:name="Text1"/>
             <w:r>
               <w:rPr>
                 <w:sz w:val="20"/>
@@ -3512,15 +3520,31 @@
                 <w:noProof/>
                 <w:sz w:val="20"/>
               </w:rPr>
-              <w:t>${teilnahme}</w:t>
-            </w:r>
-            <w:r>
-              <w:rPr>
+              <w:t>${</w:t>
+            </w:r>
+            <w:r>
+              <w:rPr>
+                <w:noProof/>
                 <w:sz w:val="20"/>
               </w:rPr>
+              <w:t>ags</w:t>
+            </w:r>
+            <w:bookmarkStart w:id="6" w:name="_GoBack"/>
+            <w:bookmarkEnd w:id="6"/>
+            <w:r>
+              <w:rPr>
+                <w:noProof/>
+                <w:sz w:val="20"/>
+              </w:rPr>
+              <w:t>}</w:t>
+            </w:r>
+            <w:r>
+              <w:rPr>
+                <w:sz w:val="20"/>
+              </w:rPr>
               <w:fldChar w:fldCharType="end"/>
             </w:r>
-            <w:bookmarkEnd w:id="6"/>
+            <w:bookmarkEnd w:id="5"/>
           </w:p>
         </w:tc>
       </w:tr>
@@ -3737,7 +3761,21 @@
                 <w:rStyle w:val="Formatvorlage21"/>
                 <w:sz w:val="20"/>
               </w:rPr>
-              <w:t>${bemerkungen}</w:t>
+              <w:t>${</w:t>
+            </w:r>
+            <w:r>
+              <w:rPr>
+                <w:rStyle w:val="Formatvorlage21"/>
+                <w:sz w:val="20"/>
+              </w:rPr>
+              <w:t>comments_short</w:t>
+            </w:r>
+            <w:r>
+              <w:rPr>
+                <w:rStyle w:val="Formatvorlage21"/>
+                <w:sz w:val="20"/>
+              </w:rPr>
+              <w:t>}</w:t>
             </w:r>
             <w:r>
               <w:rPr>
@@ -6706,6 +6744,7 @@
     <w:rsidRoot w:val="00426D6B"/>
     <w:rsid w:val="000279DC"/>
     <w:rsid w:val="00272EF5"/>
+    <w:rsid w:val="00282627"/>
     <w:rsid w:val="00426D6B"/>
     <w:rsid w:val="007C4811"/>
     <w:rsid w:val="009967DD"/>

</xml_diff>